<commit_message>
Started working on LML editor
</commit_message>
<xml_diff>
--- a/Resources/LML legend.docx
+++ b/Resources/LML legend.docx
@@ -460,13 +460,7 @@
               <w:rPr>
                 <w:lang w:val="en-US"/>
               </w:rPr>
-              <w:t>@{link}https://link</w:t>
-            </w:r>
-            <w:r>
-              <w:rPr>
-                <w:lang w:val="en-US"/>
-              </w:rPr>
-              <w:t>.io</w:t>
+              <w:t>@{link}https://link.io</w:t>
             </w:r>
           </w:p>
         </w:tc>
@@ -722,35 +716,22 @@
                 <w:lang w:val="en-US" w:eastAsia="da-DK"/>
               </w:rPr>
               <w:br/>
-            </w:r>
-            <w:r>
+              <w:t>&lt;figure class="iframe-wrapper"&gt;</w:t>
+            </w:r>
+          </w:p>
+          <w:p>
+            <w:pPr>
               <w:rPr>
                 <w:noProof/>
                 <w:lang w:val="en-US" w:eastAsia="da-DK"/>
               </w:rPr>
-              <w:t>&lt;figure class="iframe-wrapper"&gt;</w:t>
-            </w:r>
-          </w:p>
-          <w:p>
-            <w:pPr>
+            </w:pPr>
+            <w:r>
               <w:rPr>
                 <w:noProof/>
                 <w:lang w:val="en-US" w:eastAsia="da-DK"/>
               </w:rPr>
-            </w:pPr>
-            <w:r>
-              <w:rPr>
-                <w:noProof/>
-                <w:lang w:val="en-US" w:eastAsia="da-DK"/>
-              </w:rPr>
-              <w:t xml:space="preserve">  &lt;iframe width="</w:t>
-            </w:r>
-            <w:r>
-              <w:rPr>
-                <w:noProof/>
-                <w:lang w:val="en-US" w:eastAsia="da-DK"/>
-              </w:rPr>
-              <w:t>x</w:t>
+              <w:t xml:space="preserve">  &lt;iframe width="x</w:t>
             </w:r>
             <w:r>
               <w:rPr>
@@ -936,8 +917,64 @@
             </w:r>
           </w:p>
         </w:tc>
-        <w:bookmarkStart w:id="0" w:name="_GoBack"/>
-        <w:bookmarkEnd w:id="0"/>
+      </w:tr>
+      <w:tr>
+        <w:tc>
+          <w:tcPr>
+            <w:tcW w:w="4814" w:type="dxa"/>
+            <w:vAlign w:val="center"/>
+          </w:tcPr>
+          <w:p>
+            <w:pPr>
+              <w:rPr>
+                <w:noProof/>
+                <w:color w:val="0050FF"/>
+                <w:lang w:val="en-US" w:eastAsia="da-DK"/>
+              </w:rPr>
+            </w:pPr>
+            <w:r>
+              <w:rPr>
+                <w:noProof/>
+                <w:color w:val="0050FF"/>
+                <w:lang w:val="en-US" w:eastAsia="da-DK"/>
+              </w:rPr>
+              <w:t>Colored content</w:t>
+            </w:r>
+          </w:p>
+        </w:tc>
+        <w:tc>
+          <w:tcPr>
+            <w:tcW w:w="4814" w:type="dxa"/>
+            <w:vAlign w:val="center"/>
+          </w:tcPr>
+          <w:p>
+            <w:pPr>
+              <w:rPr>
+                <w:lang w:val="en-US"/>
+              </w:rPr>
+            </w:pPr>
+            <w:r>
+              <w:rPr>
+                <w:lang w:val="en-US"/>
+              </w:rPr>
+              <w:t>#</w:t>
+            </w:r>
+            <w:r>
+              <w:rPr>
+                <w:lang w:val="en-US"/>
+              </w:rPr>
+              <w:t>00</w:t>
+            </w:r>
+            <w:r>
+              <w:rPr>
+                <w:lang w:val="en-US"/>
+              </w:rPr>
+              <w:t>55FF{Colored content}</w:t>
+            </w:r>
+            <w:bookmarkStart w:id="0" w:name="_GoBack"/>
+            <w:bookmarkEnd w:id="0"/>
+          </w:p>
+        </w:tc>
       </w:tr>
     </w:tbl>
     <w:p>

</xml_diff>

<commit_message>
Finished testing LML elements and cleaned up editor button functionality
</commit_message>
<xml_diff>
--- a/Resources/LML legend.docx
+++ b/Resources/LML legend.docx
@@ -506,21 +506,349 @@
               <w:rPr>
                 <w:lang w:val="en-US"/>
               </w:rPr>
-              <w:t xml:space="preserve">;; </w:t>
+              <w:t>;;</w:t>
+            </w:r>
+            <w:r>
+              <w:rPr>
+                <w:lang w:val="en-US"/>
+              </w:rPr>
+              <w:t xml:space="preserve"> html</w:t>
+            </w:r>
+          </w:p>
+          <w:p>
+            <w:pPr>
+              <w:tabs>
+                <w:tab w:val="left" w:pos="916"/>
+                <w:tab w:val="left" w:pos="1832"/>
+                <w:tab w:val="left" w:pos="2748"/>
+                <w:tab w:val="left" w:pos="3664"/>
+                <w:tab w:val="left" w:pos="4580"/>
+                <w:tab w:val="left" w:pos="5496"/>
+                <w:tab w:val="left" w:pos="6412"/>
+                <w:tab w:val="left" w:pos="7328"/>
+                <w:tab w:val="left" w:pos="8244"/>
+                <w:tab w:val="left" w:pos="9160"/>
+                <w:tab w:val="left" w:pos="10076"/>
+                <w:tab w:val="left" w:pos="10992"/>
+                <w:tab w:val="left" w:pos="11908"/>
+                <w:tab w:val="left" w:pos="12824"/>
+                <w:tab w:val="left" w:pos="13740"/>
+                <w:tab w:val="left" w:pos="14656"/>
+              </w:tabs>
+              <w:rPr>
+                <w:rFonts w:ascii="Courier New" w:eastAsia="Times New Roman" w:hAnsi="Courier New" w:cs="Courier New"/>
+                <w:color w:val="000000"/>
+                <w:sz w:val="20"/>
+                <w:szCs w:val="20"/>
+                <w:lang w:val="en-US" w:eastAsia="da-DK"/>
+              </w:rPr>
+            </w:pPr>
+            <w:r>
+              <w:rPr>
+                <w:rFonts w:ascii="Courier New" w:eastAsia="Times New Roman" w:hAnsi="Courier New" w:cs="Courier New"/>
+                <w:color w:val="000000"/>
+                <w:sz w:val="20"/>
+                <w:szCs w:val="20"/>
+                <w:lang w:val="en-US" w:eastAsia="da-DK"/>
+              </w:rPr>
+              <w:t>public class HelloWorld</w:t>
+            </w:r>
+          </w:p>
+          <w:p>
+            <w:pPr>
+              <w:tabs>
+                <w:tab w:val="left" w:pos="916"/>
+                <w:tab w:val="left" w:pos="1832"/>
+                <w:tab w:val="left" w:pos="2748"/>
+                <w:tab w:val="left" w:pos="3664"/>
+                <w:tab w:val="left" w:pos="4580"/>
+                <w:tab w:val="left" w:pos="5496"/>
+                <w:tab w:val="left" w:pos="6412"/>
+                <w:tab w:val="left" w:pos="7328"/>
+                <w:tab w:val="left" w:pos="8244"/>
+                <w:tab w:val="left" w:pos="9160"/>
+                <w:tab w:val="left" w:pos="10076"/>
+                <w:tab w:val="left" w:pos="10992"/>
+                <w:tab w:val="left" w:pos="11908"/>
+                <w:tab w:val="left" w:pos="12824"/>
+                <w:tab w:val="left" w:pos="13740"/>
+                <w:tab w:val="left" w:pos="14656"/>
+              </w:tabs>
+              <w:rPr>
+                <w:rFonts w:ascii="Courier New" w:eastAsia="Times New Roman" w:hAnsi="Courier New" w:cs="Courier New"/>
+                <w:color w:val="000000"/>
+                <w:sz w:val="20"/>
+                <w:szCs w:val="20"/>
+                <w:lang w:val="en-US" w:eastAsia="da-DK"/>
+              </w:rPr>
+            </w:pPr>
+            <w:r>
+              <w:rPr>
+                <w:rFonts w:ascii="Courier New" w:eastAsia="Times New Roman" w:hAnsi="Courier New" w:cs="Courier New"/>
+                <w:color w:val="000000"/>
+                <w:sz w:val="20"/>
+                <w:szCs w:val="20"/>
+                <w:lang w:val="en-US" w:eastAsia="da-DK"/>
+              </w:rPr>
+              <w:t>{</w:t>
+            </w:r>
+          </w:p>
+          <w:p>
+            <w:pPr>
+              <w:tabs>
+                <w:tab w:val="left" w:pos="916"/>
+                <w:tab w:val="left" w:pos="1832"/>
+                <w:tab w:val="left" w:pos="2748"/>
+                <w:tab w:val="left" w:pos="3664"/>
+                <w:tab w:val="left" w:pos="4580"/>
+                <w:tab w:val="left" w:pos="5496"/>
+                <w:tab w:val="left" w:pos="6412"/>
+                <w:tab w:val="left" w:pos="7328"/>
+                <w:tab w:val="left" w:pos="8244"/>
+                <w:tab w:val="left" w:pos="9160"/>
+                <w:tab w:val="left" w:pos="10076"/>
+                <w:tab w:val="left" w:pos="10992"/>
+                <w:tab w:val="left" w:pos="11908"/>
+                <w:tab w:val="left" w:pos="12824"/>
+                <w:tab w:val="left" w:pos="13740"/>
+                <w:tab w:val="left" w:pos="14656"/>
+              </w:tabs>
+              <w:rPr>
+                <w:rFonts w:ascii="Courier New" w:eastAsia="Times New Roman" w:hAnsi="Courier New" w:cs="Courier New"/>
+                <w:color w:val="000000"/>
+                <w:sz w:val="20"/>
+                <w:szCs w:val="20"/>
+                <w:lang w:val="en-US" w:eastAsia="da-DK"/>
+              </w:rPr>
+            </w:pPr>
+            <w:r>
+              <w:rPr>
+                <w:rFonts w:ascii="Courier New" w:eastAsia="Times New Roman" w:hAnsi="Courier New" w:cs="Courier New"/>
+                <w:color w:val="000000"/>
+                <w:sz w:val="20"/>
+                <w:szCs w:val="20"/>
+                <w:lang w:val="en-US" w:eastAsia="da-DK"/>
+              </w:rPr>
+              <w:tab/>
+              <w:t xml:space="preserve">public static void main(String[] </w:t>
             </w:r>
             <w:proofErr w:type="spellStart"/>
             <w:r>
               <w:rPr>
-                <w:lang w:val="en-US"/>
-              </w:rPr>
-              <w:t>Codeblock</w:t>
+                <w:rFonts w:ascii="Courier New" w:eastAsia="Times New Roman" w:hAnsi="Courier New" w:cs="Courier New"/>
+                <w:color w:val="000000"/>
+                <w:sz w:val="20"/>
+                <w:szCs w:val="20"/>
+                <w:lang w:val="en-US" w:eastAsia="da-DK"/>
+              </w:rPr>
+              <w:t>arg</w:t>
+            </w:r>
+            <w:bookmarkStart w:id="0" w:name="_GoBack"/>
+            <w:bookmarkEnd w:id="0"/>
+            <w:r>
+              <w:rPr>
+                <w:rFonts w:ascii="Courier New" w:eastAsia="Times New Roman" w:hAnsi="Courier New" w:cs="Courier New"/>
+                <w:color w:val="000000"/>
+                <w:sz w:val="20"/>
+                <w:szCs w:val="20"/>
+                <w:lang w:val="en-US" w:eastAsia="da-DK"/>
+              </w:rPr>
+              <w:t>s</w:t>
             </w:r>
             <w:proofErr w:type="spellEnd"/>
             <w:r>
               <w:rPr>
-                <w:lang w:val="en-US"/>
-              </w:rPr>
-              <w:t xml:space="preserve"> ;;</w:t>
+                <w:rFonts w:ascii="Courier New" w:eastAsia="Times New Roman" w:hAnsi="Courier New" w:cs="Courier New"/>
+                <w:color w:val="000000"/>
+                <w:sz w:val="20"/>
+                <w:szCs w:val="20"/>
+                <w:lang w:val="en-US" w:eastAsia="da-DK"/>
+              </w:rPr>
+              <w:t>) {</w:t>
+            </w:r>
+          </w:p>
+          <w:p>
+            <w:pPr>
+              <w:tabs>
+                <w:tab w:val="left" w:pos="916"/>
+                <w:tab w:val="left" w:pos="1832"/>
+                <w:tab w:val="left" w:pos="2748"/>
+                <w:tab w:val="left" w:pos="3664"/>
+                <w:tab w:val="left" w:pos="4580"/>
+                <w:tab w:val="left" w:pos="5496"/>
+                <w:tab w:val="left" w:pos="6412"/>
+                <w:tab w:val="left" w:pos="7328"/>
+                <w:tab w:val="left" w:pos="8244"/>
+                <w:tab w:val="left" w:pos="9160"/>
+                <w:tab w:val="left" w:pos="10076"/>
+                <w:tab w:val="left" w:pos="10992"/>
+                <w:tab w:val="left" w:pos="11908"/>
+                <w:tab w:val="left" w:pos="12824"/>
+                <w:tab w:val="left" w:pos="13740"/>
+                <w:tab w:val="left" w:pos="14656"/>
+              </w:tabs>
+              <w:rPr>
+                <w:rFonts w:ascii="Courier New" w:eastAsia="Times New Roman" w:hAnsi="Courier New" w:cs="Courier New"/>
+                <w:color w:val="000000"/>
+                <w:sz w:val="20"/>
+                <w:szCs w:val="20"/>
+                <w:lang w:val="en-US" w:eastAsia="da-DK"/>
+              </w:rPr>
+            </w:pPr>
+            <w:r>
+              <w:rPr>
+                <w:rFonts w:ascii="Courier New" w:eastAsia="Times New Roman" w:hAnsi="Courier New" w:cs="Courier New"/>
+                <w:color w:val="000000"/>
+                <w:sz w:val="20"/>
+                <w:szCs w:val="20"/>
+                <w:lang w:val="en-US" w:eastAsia="da-DK"/>
+              </w:rPr>
+              <w:tab/>
+            </w:r>
+            <w:r>
+              <w:rPr>
+                <w:rFonts w:ascii="Courier New" w:eastAsia="Times New Roman" w:hAnsi="Courier New" w:cs="Courier New"/>
+                <w:color w:val="000000"/>
+                <w:sz w:val="20"/>
+                <w:szCs w:val="20"/>
+                <w:lang w:val="en-US" w:eastAsia="da-DK"/>
+              </w:rPr>
+              <w:tab/>
+            </w:r>
+            <w:proofErr w:type="spellStart"/>
+            <w:proofErr w:type="gramStart"/>
+            <w:r>
+              <w:rPr>
+                <w:rFonts w:ascii="Courier New" w:eastAsia="Times New Roman" w:hAnsi="Courier New" w:cs="Courier New"/>
+                <w:color w:val="000000"/>
+                <w:sz w:val="20"/>
+                <w:szCs w:val="20"/>
+                <w:lang w:val="en-US" w:eastAsia="da-DK"/>
+              </w:rPr>
+              <w:t>System.out.println</w:t>
+            </w:r>
+            <w:proofErr w:type="spellEnd"/>
+            <w:r>
+              <w:rPr>
+                <w:rFonts w:ascii="Courier New" w:eastAsia="Times New Roman" w:hAnsi="Courier New" w:cs="Courier New"/>
+                <w:color w:val="000000"/>
+                <w:sz w:val="20"/>
+                <w:szCs w:val="20"/>
+                <w:lang w:val="en-US" w:eastAsia="da-DK"/>
+              </w:rPr>
+              <w:t>(</w:t>
+            </w:r>
+            <w:proofErr w:type="gramEnd"/>
+            <w:r>
+              <w:rPr>
+                <w:rFonts w:ascii="Courier New" w:eastAsia="Times New Roman" w:hAnsi="Courier New" w:cs="Courier New"/>
+                <w:color w:val="000000"/>
+                <w:sz w:val="20"/>
+                <w:szCs w:val="20"/>
+                <w:lang w:val="en-US" w:eastAsia="da-DK"/>
+              </w:rPr>
+              <w:t>"Hello World!");</w:t>
+            </w:r>
+          </w:p>
+          <w:p>
+            <w:pPr>
+              <w:tabs>
+                <w:tab w:val="left" w:pos="916"/>
+                <w:tab w:val="left" w:pos="1832"/>
+                <w:tab w:val="left" w:pos="2748"/>
+                <w:tab w:val="left" w:pos="3664"/>
+                <w:tab w:val="left" w:pos="4580"/>
+                <w:tab w:val="left" w:pos="5496"/>
+                <w:tab w:val="left" w:pos="6412"/>
+                <w:tab w:val="left" w:pos="7328"/>
+                <w:tab w:val="left" w:pos="8244"/>
+                <w:tab w:val="left" w:pos="9160"/>
+                <w:tab w:val="left" w:pos="10076"/>
+                <w:tab w:val="left" w:pos="10992"/>
+                <w:tab w:val="left" w:pos="11908"/>
+                <w:tab w:val="left" w:pos="12824"/>
+                <w:tab w:val="left" w:pos="13740"/>
+                <w:tab w:val="left" w:pos="14656"/>
+              </w:tabs>
+              <w:rPr>
+                <w:rFonts w:ascii="Courier New" w:eastAsia="Times New Roman" w:hAnsi="Courier New" w:cs="Courier New"/>
+                <w:color w:val="000000"/>
+                <w:sz w:val="20"/>
+                <w:szCs w:val="20"/>
+                <w:lang w:eastAsia="da-DK"/>
+              </w:rPr>
+            </w:pPr>
+            <w:r>
+              <w:rPr>
+                <w:rFonts w:ascii="Courier New" w:eastAsia="Times New Roman" w:hAnsi="Courier New" w:cs="Courier New"/>
+                <w:color w:val="000000"/>
+                <w:sz w:val="20"/>
+                <w:szCs w:val="20"/>
+                <w:lang w:val="en-US" w:eastAsia="da-DK"/>
+              </w:rPr>
+              <w:tab/>
+            </w:r>
+            <w:r>
+              <w:rPr>
+                <w:rFonts w:ascii="Courier New" w:eastAsia="Times New Roman" w:hAnsi="Courier New" w:cs="Courier New"/>
+                <w:color w:val="000000"/>
+                <w:sz w:val="20"/>
+                <w:szCs w:val="20"/>
+                <w:lang w:eastAsia="da-DK"/>
+              </w:rPr>
+              <w:t>}</w:t>
+            </w:r>
+          </w:p>
+          <w:p>
+            <w:pPr>
+              <w:tabs>
+                <w:tab w:val="left" w:pos="916"/>
+                <w:tab w:val="left" w:pos="1832"/>
+                <w:tab w:val="left" w:pos="2748"/>
+                <w:tab w:val="left" w:pos="3664"/>
+                <w:tab w:val="left" w:pos="4580"/>
+                <w:tab w:val="left" w:pos="5496"/>
+                <w:tab w:val="left" w:pos="6412"/>
+                <w:tab w:val="left" w:pos="7328"/>
+                <w:tab w:val="left" w:pos="8244"/>
+                <w:tab w:val="left" w:pos="9160"/>
+                <w:tab w:val="left" w:pos="10076"/>
+                <w:tab w:val="left" w:pos="10992"/>
+                <w:tab w:val="left" w:pos="11908"/>
+                <w:tab w:val="left" w:pos="12824"/>
+                <w:tab w:val="left" w:pos="13740"/>
+                <w:tab w:val="left" w:pos="14656"/>
+              </w:tabs>
+              <w:rPr>
+                <w:rFonts w:ascii="Courier New" w:eastAsia="Times New Roman" w:hAnsi="Courier New" w:cs="Courier New"/>
+                <w:color w:val="000000"/>
+                <w:sz w:val="20"/>
+                <w:szCs w:val="20"/>
+                <w:lang w:eastAsia="da-DK"/>
+              </w:rPr>
+            </w:pPr>
+            <w:r>
+              <w:rPr>
+                <w:rFonts w:ascii="Courier New" w:eastAsia="Times New Roman" w:hAnsi="Courier New" w:cs="Courier New"/>
+                <w:color w:val="000000"/>
+                <w:sz w:val="20"/>
+                <w:szCs w:val="20"/>
+                <w:lang w:eastAsia="da-DK"/>
+              </w:rPr>
+              <w:t>}</w:t>
+            </w:r>
+          </w:p>
+          <w:p>
+            <w:pPr>
+              <w:rPr>
+                <w:lang w:val="en-US"/>
+              </w:rPr>
+            </w:pPr>
+            <w:r>
+              <w:rPr>
+                <w:lang w:val="en-US"/>
+              </w:rPr>
+              <w:t>;;</w:t>
             </w:r>
           </w:p>
         </w:tc>
@@ -560,7 +888,7 @@
               <w:rPr>
                 <w:lang w:val="en-US"/>
               </w:rPr>
-              <w:t>{{Text}google.com}</w:t>
+              <w:t>@&lt;link&lt;text&gt;&gt;</w:t>
             </w:r>
           </w:p>
         </w:tc>
@@ -725,13 +1053,7 @@
               <w:rPr>
                 <w:lang w:val="en-US"/>
               </w:rPr>
-              <w:t xml:space="preserve"> </w:t>
-            </w:r>
-            <w:r>
-              <w:rPr>
-                <w:lang w:val="en-US"/>
-              </w:rPr>
-              <w:t>https://</w:t>
+              <w:t xml:space="preserve"> https://</w:t>
             </w:r>
             <w:r>
               <w:rPr>
@@ -872,8 +1194,6 @@
               </w:rPr>
               <w:t>* Item 3</w:t>
             </w:r>
-            <w:bookmarkStart w:id="0" w:name="_GoBack"/>
-            <w:bookmarkEnd w:id="0"/>
           </w:p>
         </w:tc>
       </w:tr>
@@ -897,6 +1217,7 @@
                 <w:color w:val="0050FF"/>
                 <w:lang w:val="en-US" w:eastAsia="da-DK"/>
               </w:rPr>
+              <w:lastRenderedPageBreak/>
               <w:t>Colored content</w:t>
             </w:r>
           </w:p>
@@ -1540,6 +1861,56 @@
       <w:contextualSpacing/>
     </w:pPr>
   </w:style>
+  <w:style w:type="paragraph" w:styleId="FormateretHTML">
+    <w:name w:val="HTML Preformatted"/>
+    <w:basedOn w:val="Normal"/>
+    <w:link w:val="FormateretHTMLTegn"/>
+    <w:uiPriority w:val="99"/>
+    <w:semiHidden/>
+    <w:unhideWhenUsed/>
+    <w:rsid w:val="00864477"/>
+    <w:pPr>
+      <w:tabs>
+        <w:tab w:val="left" w:pos="916"/>
+        <w:tab w:val="left" w:pos="1832"/>
+        <w:tab w:val="left" w:pos="2748"/>
+        <w:tab w:val="left" w:pos="3664"/>
+        <w:tab w:val="left" w:pos="4580"/>
+        <w:tab w:val="left" w:pos="5496"/>
+        <w:tab w:val="left" w:pos="6412"/>
+        <w:tab w:val="left" w:pos="7328"/>
+        <w:tab w:val="left" w:pos="8244"/>
+        <w:tab w:val="left" w:pos="9160"/>
+        <w:tab w:val="left" w:pos="10076"/>
+        <w:tab w:val="left" w:pos="10992"/>
+        <w:tab w:val="left" w:pos="11908"/>
+        <w:tab w:val="left" w:pos="12824"/>
+        <w:tab w:val="left" w:pos="13740"/>
+        <w:tab w:val="left" w:pos="14656"/>
+      </w:tabs>
+      <w:spacing w:after="0" w:line="240" w:lineRule="auto"/>
+    </w:pPr>
+    <w:rPr>
+      <w:rFonts w:ascii="Courier New" w:eastAsia="Times New Roman" w:hAnsi="Courier New" w:cs="Courier New"/>
+      <w:sz w:val="20"/>
+      <w:szCs w:val="20"/>
+      <w:lang w:eastAsia="da-DK"/>
+    </w:rPr>
+  </w:style>
+  <w:style w:type="character" w:customStyle="1" w:styleId="FormateretHTMLTegn">
+    <w:name w:val="Formateret HTML Tegn"/>
+    <w:basedOn w:val="Standardskrifttypeiafsnit"/>
+    <w:link w:val="FormateretHTML"/>
+    <w:uiPriority w:val="99"/>
+    <w:semiHidden/>
+    <w:rsid w:val="00864477"/>
+    <w:rPr>
+      <w:rFonts w:ascii="Courier New" w:eastAsia="Times New Roman" w:hAnsi="Courier New" w:cs="Courier New"/>
+      <w:sz w:val="20"/>
+      <w:szCs w:val="20"/>
+      <w:lang w:eastAsia="da-DK"/>
+    </w:rPr>
+  </w:style>
 </w:styles>
 </file>
 

</xml_diff>